<commit_message>
Aggiornamenti: sistemati i diagrammi degli stati nella relazione ass. 3; aggiornata la relazione con le parti relative alla gestione del \n anche per il client (coerente con il codice); aggiunte le costati per definire i messaggi di risposta del server in tcpServer.c
</commit_message>
<xml_diff>
--- a/Assignment 3/Relazione Assignment 3.docx
+++ b/Assignment 3/Relazione Assignment 3.docx
@@ -4213,21 +4213,14 @@
           <w:b/>
           <w:color w:val="7030A0"/>
         </w:rPr>
-        <w:t>NOTA: NELLA MACCHINA A STATI HA SENSO LASCIAR ALCUNI MESSAGGI IN CHIARO E ALTRI NO?</w:t>
+        <w:t>NOTA:</w:t>
       </w:r>
       <w:r>
         <w:rPr>
           <w:b/>
           <w:color w:val="7030A0"/>
         </w:rPr>
-        <w:t xml:space="preserve"> </w:t>
-      </w:r>
-      <w:r>
-        <w:rPr>
-          <w:b/>
-          <w:color w:val="7030A0"/>
-        </w:rPr>
-        <w:t>SE CI STANNO METTILI TUTTI, SE ALCUNI SONO TROPPO GROSSI PER STARCI DECENTEMENTE E PERDI UNA VITA LEVALI TUTTI</w:t>
+        <w:t xml:space="preserve"> GUARDA SE TI VANNO BENE</w:t>
       </w:r>
     </w:p>
     <w:p>
@@ -4240,14 +4233,12 @@
       </w:pPr>
       <w:r>
         <w:rPr>
-          <w:rFonts w:ascii="Garamond" w:hAnsi="Garamond"/>
           <w:noProof/>
-          <w:lang w:eastAsia="it-IT"/>
         </w:rPr>
         <w:drawing>
-          <wp:inline distT="0" distB="0" distL="0" distR="0" wp14:anchorId="38ACF831" wp14:editId="1CCEA89B">
-            <wp:extent cx="6192000" cy="4036693"/>
-            <wp:effectExtent l="0" t="0" r="0" b="2540"/>
+          <wp:inline distT="0" distB="0" distL="0" distR="0" wp14:anchorId="69765645" wp14:editId="5DB7FAA6">
+            <wp:extent cx="6192000" cy="3802406"/>
+            <wp:effectExtent l="0" t="0" r="0" b="7620"/>
             <wp:docPr id="1" name="Immagine 1"/>
             <wp:cNvGraphicFramePr>
               <a:graphicFrameLocks xmlns:a="http://schemas.openxmlformats.org/drawingml/2006/main" noChangeAspect="1"/>
@@ -4268,7 +4259,7 @@
                   <pic:spPr>
                     <a:xfrm>
                       <a:off x="0" y="0"/>
-                      <a:ext cx="6192000" cy="4036693"/>
+                      <a:ext cx="6192000" cy="3802406"/>
                     </a:xfrm>
                     <a:prstGeom prst="rect">
                       <a:avLst/>
@@ -4283,12 +4274,16 @@
     </w:p>
     <w:p>
       <w:pPr>
-        <w:spacing w:after="120" w:line="240" w:lineRule="auto"/>
-        <w:jc w:val="center"/>
         <w:rPr>
           <w:rFonts w:ascii="Garamond" w:hAnsi="Garamond"/>
         </w:rPr>
       </w:pPr>
+      <w:r>
+        <w:rPr>
+          <w:rFonts w:ascii="Garamond" w:hAnsi="Garamond"/>
+        </w:rPr>
+        <w:br w:type="page"/>
+      </w:r>
     </w:p>
     <w:p>
       <w:pPr>
@@ -16349,43 +16344,93 @@
         <w:spacing w:after="120" w:line="240" w:lineRule="auto"/>
         <w:rPr>
           <w:rFonts w:ascii="Garamond" w:hAnsi="Garamond"/>
+          <w:color w:val="C00000"/>
         </w:rPr>
       </w:pPr>
       <w:r>
         <w:rPr>
           <w:rFonts w:ascii="Garamond" w:hAnsi="Garamond"/>
         </w:rPr>
-        <w:t>Entrambi gli applicativi prevedono, p</w:t>
-      </w:r>
-      <w:r>
-        <w:rPr>
-          <w:rFonts w:ascii="Garamond" w:hAnsi="Garamond"/>
-        </w:rPr>
-        <w:t>er un singolo messaggio</w:t>
-      </w:r>
-      <w:r>
-        <w:rPr>
-          <w:rFonts w:ascii="Garamond" w:hAnsi="Garamond"/>
-        </w:rPr>
-        <w:t xml:space="preserve">, </w:t>
-      </w:r>
-      <w:r>
-        <w:rPr>
-          <w:rFonts w:ascii="Garamond" w:hAnsi="Garamond"/>
-        </w:rPr>
-        <w:t>la possibilità di più letture d</w:t>
-      </w:r>
-      <w:r>
-        <w:rPr>
-          <w:rFonts w:ascii="Garamond" w:hAnsi="Garamond"/>
-        </w:rPr>
-        <w:t>a</w:t>
-      </w:r>
-      <w:r>
-        <w:rPr>
-          <w:rFonts w:ascii="Garamond" w:hAnsi="Garamond"/>
-        </w:rPr>
-        <w:t xml:space="preserve"> buffer e meccanismi per ricostruirlo pezzo per pezzo. Eventuali ritardi del protocollo TCP nella consegna di un pezzo di messaggio non creano quindi problemi.</w:t>
+        <w:t>Entrambi gli applicativi prevedono, per un singolo messaggio, la possibilità di più letture da buffer e meccanismi per ricostruirlo pezzo per pezzo. Eventuali ritardi del protocollo TCP nella consegna di un pezzo di messaggio non creano quindi problemi.</w:t>
+      </w:r>
+      <w:r>
+        <w:rPr>
+          <w:rFonts w:ascii="Garamond" w:hAnsi="Garamond"/>
+        </w:rPr>
+        <w:t xml:space="preserve"> </w:t>
+      </w:r>
+      <w:r>
+        <w:rPr>
+          <w:rFonts w:ascii="Garamond" w:hAnsi="Garamond"/>
+          <w:color w:val="C00000"/>
+        </w:rPr>
+        <w:t xml:space="preserve">Il termine di un messaggio è definito da un carattere </w:t>
+      </w:r>
+      <w:r>
+        <w:rPr>
+          <w:rFonts w:ascii="Garamond" w:hAnsi="Garamond"/>
+          <w:i/>
+          <w:color w:val="C00000"/>
+        </w:rPr>
+        <w:t>\n,</w:t>
+      </w:r>
+      <w:r>
+        <w:rPr>
+          <w:rFonts w:ascii="Garamond" w:hAnsi="Garamond"/>
+          <w:color w:val="C00000"/>
+        </w:rPr>
+        <w:t xml:space="preserve"> se non presente </w:t>
+      </w:r>
+      <w:r>
+        <w:rPr>
+          <w:rFonts w:ascii="Garamond" w:hAnsi="Garamond"/>
+          <w:color w:val="C00000"/>
+        </w:rPr>
+        <w:t xml:space="preserve">entrambi </w:t>
+      </w:r>
+      <w:bookmarkStart w:id="0" w:name="_GoBack"/>
+      <w:bookmarkEnd w:id="0"/>
+      <w:r>
+        <w:rPr>
+          <w:rFonts w:ascii="Garamond" w:hAnsi="Garamond"/>
+          <w:color w:val="C00000"/>
+        </w:rPr>
+        <w:t xml:space="preserve">gli </w:t>
+      </w:r>
+      <w:r>
+        <w:rPr>
+          <w:rFonts w:ascii="Garamond" w:hAnsi="Garamond"/>
+          <w:color w:val="C00000"/>
+        </w:rPr>
+        <w:t>applicativ</w:t>
+      </w:r>
+      <w:r>
+        <w:rPr>
+          <w:rFonts w:ascii="Garamond" w:hAnsi="Garamond"/>
+          <w:color w:val="C00000"/>
+        </w:rPr>
+        <w:t xml:space="preserve">i </w:t>
+      </w:r>
+      <w:r>
+        <w:rPr>
+          <w:rFonts w:ascii="Garamond" w:hAnsi="Garamond"/>
+          <w:color w:val="C00000"/>
+        </w:rPr>
+        <w:t xml:space="preserve">non </w:t>
+      </w:r>
+      <w:r>
+        <w:rPr>
+          <w:rFonts w:ascii="Garamond" w:hAnsi="Garamond"/>
+          <w:color w:val="C00000"/>
+        </w:rPr>
+        <w:t>sono</w:t>
+      </w:r>
+      <w:r>
+        <w:rPr>
+          <w:rFonts w:ascii="Garamond" w:hAnsi="Garamond"/>
+          <w:color w:val="C00000"/>
+        </w:rPr>
+        <w:t xml:space="preserve"> in grado di terminare la lettura da socket.</w:t>
       </w:r>
     </w:p>
     <w:p>
@@ -16398,44 +16443,13 @@
         <w:spacing w:after="120" w:line="240" w:lineRule="auto"/>
         <w:rPr>
           <w:rFonts w:ascii="Garamond" w:hAnsi="Garamond"/>
-          <w:color w:val="C00000"/>
         </w:rPr>
       </w:pPr>
       <w:r>
         <w:rPr>
           <w:rFonts w:ascii="Garamond" w:hAnsi="Garamond"/>
-          <w:color w:val="C00000"/>
-        </w:rPr>
-        <w:t xml:space="preserve">Il termine di un messaggio </w:t>
-      </w:r>
-      <w:r>
-        <w:rPr>
-          <w:rFonts w:ascii="Garamond" w:hAnsi="Garamond"/>
-          <w:color w:val="C00000"/>
-        </w:rPr>
-        <w:t xml:space="preserve">del client </w:t>
-      </w:r>
-      <w:r>
-        <w:rPr>
-          <w:rFonts w:ascii="Garamond" w:hAnsi="Garamond"/>
-          <w:color w:val="C00000"/>
-        </w:rPr>
-        <w:t xml:space="preserve">è definito da un carattere </w:t>
-      </w:r>
-      <w:r>
-        <w:rPr>
-          <w:rFonts w:ascii="Garamond" w:hAnsi="Garamond"/>
-          <w:i/>
-          <w:color w:val="C00000"/>
-        </w:rPr>
-        <w:t>\n,</w:t>
-      </w:r>
-      <w:r>
-        <w:rPr>
-          <w:rFonts w:ascii="Garamond" w:hAnsi="Garamond"/>
-          <w:color w:val="C00000"/>
-        </w:rPr>
-        <w:t xml:space="preserve"> se non presente l’applicativo del server non è in grado di terminare la lettura da socket. Il server invece invia messaggi che non prevedono l’uso finale del carattere, per questo motivo il client verifica direttamente che il messaggio arrivato coincida con uno dei messaggi previsti dal comportamento del server.</w:t>
+        </w:rPr>
+        <w:t>Per 1K abbiamo inteso 1000 byte, e non 1024.</w:t>
       </w:r>
     </w:p>
     <w:p>
@@ -16448,13 +16462,93 @@
         <w:spacing w:after="120" w:line="240" w:lineRule="auto"/>
         <w:rPr>
           <w:rFonts w:ascii="Garamond" w:hAnsi="Garamond"/>
+          <w:color w:val="C00000"/>
         </w:rPr>
       </w:pPr>
       <w:r>
         <w:rPr>
           <w:rFonts w:ascii="Garamond" w:hAnsi="Garamond"/>
-        </w:rPr>
-        <w:t>Per 1K abbiamo inteso 1000 byte, e non 1024.</w:t>
+          <w:color w:val="C00000"/>
+        </w:rPr>
+        <w:t xml:space="preserve">Anche se non citato nelle specifiche, abbiamo preferito </w:t>
+      </w:r>
+      <w:r>
+        <w:rPr>
+          <w:rFonts w:ascii="Garamond" w:hAnsi="Garamond"/>
+          <w:color w:val="C00000"/>
+        </w:rPr>
+        <w:t>introdurre</w:t>
+      </w:r>
+      <w:r>
+        <w:rPr>
+          <w:rFonts w:ascii="Garamond" w:hAnsi="Garamond"/>
+          <w:color w:val="C00000"/>
+        </w:rPr>
+        <w:t xml:space="preserve"> un messaggio di errore da parte del server per la </w:t>
+      </w:r>
+      <w:r>
+        <w:rPr>
+          <w:rFonts w:ascii="Garamond" w:hAnsi="Garamond"/>
+          <w:i/>
+          <w:iCs/>
+          <w:color w:val="C00000"/>
+        </w:rPr>
+        <w:t>bye</w:t>
+      </w:r>
+      <w:r>
+        <w:rPr>
+          <w:rFonts w:ascii="Garamond" w:hAnsi="Garamond"/>
+          <w:i/>
+          <w:iCs/>
+          <w:color w:val="C00000"/>
+        </w:rPr>
+        <w:t xml:space="preserve"> phase</w:t>
+      </w:r>
+      <w:r>
+        <w:rPr>
+          <w:rFonts w:ascii="Garamond" w:hAnsi="Garamond"/>
+          <w:color w:val="C00000"/>
+        </w:rPr>
+        <w:t xml:space="preserve">. In questo modo il client, nel caso di messaggio di </w:t>
+      </w:r>
+      <w:r>
+        <w:rPr>
+          <w:rFonts w:ascii="Garamond" w:hAnsi="Garamond"/>
+          <w:i/>
+          <w:iCs/>
+          <w:color w:val="C00000"/>
+        </w:rPr>
+        <w:t>bye</w:t>
+      </w:r>
+      <w:r>
+        <w:rPr>
+          <w:rFonts w:ascii="Garamond" w:hAnsi="Garamond"/>
+          <w:i/>
+          <w:iCs/>
+          <w:color w:val="C00000"/>
+        </w:rPr>
+        <w:t xml:space="preserve"> message</w:t>
+      </w:r>
+      <w:r>
+        <w:rPr>
+          <w:rFonts w:ascii="Garamond" w:hAnsi="Garamond"/>
+          <w:color w:val="C00000"/>
+        </w:rPr>
+        <w:t xml:space="preserve"> errato, può terminare </w:t>
+      </w:r>
+      <w:r>
+        <w:rPr>
+          <w:rFonts w:ascii="Garamond" w:hAnsi="Garamond"/>
+          <w:color w:val="C00000"/>
+        </w:rPr>
+        <w:t>conoscendo il fatto che è avvenuto un errore lato server</w:t>
+      </w:r>
+      <w:r>
+        <w:rPr>
+          <w:rFonts w:ascii="Garamond" w:hAnsi="Garamond"/>
+          <w:color w:val="C00000"/>
+        </w:rPr>
+        <w:t>.</w:t>
       </w:r>
     </w:p>
     <w:p>
@@ -16467,105 +16561,6 @@
         <w:spacing w:after="120" w:line="240" w:lineRule="auto"/>
         <w:rPr>
           <w:rFonts w:ascii="Garamond" w:hAnsi="Garamond"/>
-          <w:color w:val="C00000"/>
-        </w:rPr>
-      </w:pPr>
-      <w:r>
-        <w:rPr>
-          <w:rFonts w:ascii="Garamond" w:hAnsi="Garamond"/>
-          <w:color w:val="C00000"/>
-        </w:rPr>
-        <w:t xml:space="preserve">Anche se non citato nelle specifiche, abbiamo preferito </w:t>
-      </w:r>
-      <w:r>
-        <w:rPr>
-          <w:rFonts w:ascii="Garamond" w:hAnsi="Garamond"/>
-          <w:color w:val="C00000"/>
-        </w:rPr>
-        <w:t>introdurre</w:t>
-      </w:r>
-      <w:r>
-        <w:rPr>
-          <w:rFonts w:ascii="Garamond" w:hAnsi="Garamond"/>
-          <w:color w:val="C00000"/>
-        </w:rPr>
-        <w:t xml:space="preserve"> un messaggio di errore da parte del server per la </w:t>
-      </w:r>
-      <w:r>
-        <w:rPr>
-          <w:rFonts w:ascii="Garamond" w:hAnsi="Garamond"/>
-          <w:i/>
-          <w:iCs/>
-          <w:color w:val="C00000"/>
-        </w:rPr>
-        <w:t>bye</w:t>
-      </w:r>
-      <w:r>
-        <w:rPr>
-          <w:rFonts w:ascii="Garamond" w:hAnsi="Garamond"/>
-          <w:i/>
-          <w:iCs/>
-          <w:color w:val="C00000"/>
-        </w:rPr>
-        <w:t xml:space="preserve"> phase</w:t>
-      </w:r>
-      <w:r>
-        <w:rPr>
-          <w:rFonts w:ascii="Garamond" w:hAnsi="Garamond"/>
-          <w:color w:val="C00000"/>
-        </w:rPr>
-        <w:t xml:space="preserve">. In questo modo il client, nel caso di messaggio di </w:t>
-      </w:r>
-      <w:r>
-        <w:rPr>
-          <w:rFonts w:ascii="Garamond" w:hAnsi="Garamond"/>
-          <w:i/>
-          <w:iCs/>
-          <w:color w:val="C00000"/>
-        </w:rPr>
-        <w:t>bye</w:t>
-      </w:r>
-      <w:r>
-        <w:rPr>
-          <w:rFonts w:ascii="Garamond" w:hAnsi="Garamond"/>
-          <w:i/>
-          <w:iCs/>
-          <w:color w:val="C00000"/>
-        </w:rPr>
-        <w:t xml:space="preserve"> message</w:t>
-      </w:r>
-      <w:r>
-        <w:rPr>
-          <w:rFonts w:ascii="Garamond" w:hAnsi="Garamond"/>
-          <w:color w:val="C00000"/>
-        </w:rPr>
-        <w:t xml:space="preserve"> errato, può terminare </w:t>
-      </w:r>
-      <w:r>
-        <w:rPr>
-          <w:rFonts w:ascii="Garamond" w:hAnsi="Garamond"/>
-          <w:color w:val="C00000"/>
-        </w:rPr>
-        <w:t>conoscendo il fatto che è avvenuto un errore lato server</w:t>
-      </w:r>
-      <w:r>
-        <w:rPr>
-          <w:rFonts w:ascii="Garamond" w:hAnsi="Garamond"/>
-          <w:color w:val="C00000"/>
-        </w:rPr>
-        <w:t>.</w:t>
-      </w:r>
-    </w:p>
-    <w:p>
-      <w:pPr>
-        <w:pStyle w:val="Paragrafoelenco"/>
-        <w:numPr>
-          <w:ilvl w:val="0"/>
-          <w:numId w:val="10"/>
-        </w:numPr>
-        <w:spacing w:after="120" w:line="240" w:lineRule="auto"/>
-        <w:rPr>
-          <w:rFonts w:ascii="Garamond" w:hAnsi="Garamond"/>
           <w:color w:val="00B050"/>
         </w:rPr>
       </w:pPr>
@@ -17237,7 +17232,6 @@
         <w:rPr>
           <w:rFonts w:ascii="Garamond" w:hAnsi="Garamond"/>
         </w:rPr>
-        <w:lastRenderedPageBreak/>
         <w:t>La tendenza generale dell’andamento</w:t>
       </w:r>
       <w:r>
@@ -17287,6 +17281,7 @@
           <w:b/>
           <w:bCs/>
         </w:rPr>
+        <w:lastRenderedPageBreak/>
         <w:t xml:space="preserve">SERVER_DELAY </w:t>
       </w:r>
       <w:r>
@@ -18122,15 +18117,7 @@
           <w:b/>
           <w:bCs/>
         </w:rPr>
-        <w:t xml:space="preserve">:= </w:t>
-      </w:r>
-      <w:r>
-        <w:rPr>
-          <w:rFonts w:eastAsiaTheme="minorHAnsi"/>
-          <w:b/>
-          <w:bCs/>
-        </w:rPr>
-        <w:t>10</w:t>
+        <w:t>:= 10</w:t>
       </w:r>
       <w:r>
         <w:rPr>
@@ -18587,7 +18574,6 @@
                 <w:b/>
                 <w:bCs/>
               </w:rPr>
-              <w:lastRenderedPageBreak/>
               <w:t>PAYLOAD</w:t>
             </w:r>
             <w:r>
@@ -19801,7 +19787,6 @@
           <w:b/>
           <w:bCs/>
         </w:rPr>
-        <w:lastRenderedPageBreak/>
         <w:t xml:space="preserve">SERVER_DELAY </w:t>
       </w:r>
       <w:r>
@@ -19810,15 +19795,7 @@
           <w:b/>
           <w:bCs/>
         </w:rPr>
-        <w:t>:= 50</w:t>
-      </w:r>
-      <w:r>
-        <w:rPr>
-          <w:rFonts w:eastAsiaTheme="minorHAnsi"/>
-          <w:b/>
-          <w:bCs/>
-        </w:rPr>
-        <w:t>0</w:t>
+        <w:t>:= 500</w:t>
       </w:r>
       <w:r>
         <w:rPr>
@@ -20064,6 +20041,7 @@
                 <w:b/>
                 <w:bCs/>
               </w:rPr>
+              <w:lastRenderedPageBreak/>
               <w:t>RTT</w:t>
             </w:r>
           </w:p>
@@ -20622,8 +20600,6 @@
           </wp:inline>
         </w:drawing>
       </w:r>
-      <w:bookmarkStart w:id="0" w:name="_GoBack"/>
-      <w:bookmarkEnd w:id="0"/>
     </w:p>
     <w:p>
       <w:pPr>
@@ -21847,6 +21823,7 @@
     <w:lsdException w:name="HTML Sample" w:semiHidden="1" w:unhideWhenUsed="1"/>
     <w:lsdException w:name="HTML Typewriter" w:semiHidden="1" w:unhideWhenUsed="1"/>
     <w:lsdException w:name="HTML Variable" w:semiHidden="1" w:unhideWhenUsed="1"/>
+    <w:lsdException w:name="Normal Table" w:semiHidden="1" w:unhideWhenUsed="1"/>
     <w:lsdException w:name="annotation subject" w:semiHidden="1" w:unhideWhenUsed="1"/>
     <w:lsdException w:name="No List" w:semiHidden="1" w:unhideWhenUsed="1"/>
     <w:lsdException w:name="Outline List 1" w:semiHidden="1" w:unhideWhenUsed="1"/>
@@ -21889,8 +21866,11 @@
     <w:lsdException w:name="Table Contemporary" w:semiHidden="1" w:unhideWhenUsed="1"/>
     <w:lsdException w:name="Table Elegant" w:semiHidden="1" w:unhideWhenUsed="1"/>
     <w:lsdException w:name="Table Professional" w:semiHidden="1" w:unhideWhenUsed="1"/>
+    <w:lsdException w:name="Table Subtle 1" w:semiHidden="1" w:unhideWhenUsed="1"/>
     <w:lsdException w:name="Table Subtle 2" w:semiHidden="1" w:unhideWhenUsed="1"/>
     <w:lsdException w:name="Table Web 1" w:semiHidden="1" w:unhideWhenUsed="1"/>
+    <w:lsdException w:name="Table Web 2" w:semiHidden="1" w:unhideWhenUsed="1"/>
+    <w:lsdException w:name="Table Web 3" w:semiHidden="1" w:unhideWhenUsed="1"/>
     <w:lsdException w:name="Balloon Text" w:semiHidden="1" w:unhideWhenUsed="1"/>
     <w:lsdException w:name="Table Grid" w:uiPriority="39"/>
     <w:lsdException w:name="Table Theme" w:semiHidden="1" w:unhideWhenUsed="1"/>

</xml_diff>